<commit_message>
PERFIL DEL PLAN MODIFICADO
</commit_message>
<xml_diff>
--- a/Documentos/PAPS 1.0.docx
+++ b/Documentos/PAPS 1.0.docx
@@ -1261,7 +1261,7 @@
       <w:headerReference w:type="default" r:id="rId11"/>
       <w:footerReference w:type="default" r:id="rId12"/>
       <w:pgSz w:w="12240" w:h="15840"/>
-      <w:pgMar w:top="1418" w:right="1418" w:bottom="992" w:left="1418" w:header="709" w:footer="413" w:gutter="0"/>
+      <w:pgMar w:top="1162" w:right="1418" w:bottom="992" w:left="1560" w:header="709" w:footer="413" w:gutter="0"/>
       <w:cols w:space="708"/>
       <w:docGrid w:linePitch="360"/>
     </w:sectPr>
@@ -1290,125 +1290,76 @@
 
 <file path=word/footer1.xml><?xml version="1.0" encoding="utf-8"?>
 <w:ftr xmlns:wpc="http://schemas.microsoft.com/office/word/2010/wordprocessingCanvas" xmlns:mc="http://schemas.openxmlformats.org/markup-compatibility/2006" xmlns:o="urn:schemas-microsoft-com:office:office" xmlns:r="http://schemas.openxmlformats.org/officeDocument/2006/relationships" xmlns:m="http://schemas.openxmlformats.org/officeDocument/2006/math" xmlns:v="urn:schemas-microsoft-com:vml" xmlns:wp14="http://schemas.microsoft.com/office/word/2010/wordprocessingDrawing" xmlns:wp="http://schemas.openxmlformats.org/drawingml/2006/wordprocessingDrawing" xmlns:w10="urn:schemas-microsoft-com:office:word" xmlns:w="http://schemas.openxmlformats.org/wordprocessingml/2006/main" xmlns:w14="http://schemas.microsoft.com/office/word/2010/wordml" xmlns:wpg="http://schemas.microsoft.com/office/word/2010/wordprocessingGroup" xmlns:wpi="http://schemas.microsoft.com/office/word/2010/wordprocessingInk" xmlns:wne="http://schemas.microsoft.com/office/word/2006/wordml" xmlns:wps="http://schemas.microsoft.com/office/word/2010/wordprocessingShape" mc:Ignorable="w14 wp14">
-  <w:sdt>
-    <w:sdtPr>
-      <w:id w:val="6728469"/>
-      <w:docPartObj>
-        <w:docPartGallery w:val="Page Numbers (Bottom of Page)"/>
-        <w:docPartUnique/>
-      </w:docPartObj>
-    </w:sdtPr>
-    <w:sdtEndPr/>
-    <w:sdtContent>
-      <w:p>
-        <w:pPr>
-          <w:pStyle w:val="Piedepgina"/>
-        </w:pPr>
-        <w:r>
-          <w:rPr>
-            <w:rFonts w:ascii="Times New Roman" w:hAnsi="Times New Roman" w:cs="Times New Roman"/>
-            <w:b/>
-            <w:i/>
-            <w:noProof/>
-            <w:lang w:val="es-ES" w:eastAsia="es-ES"/>
-          </w:rPr>
-          <w:drawing>
-            <wp:anchor distT="0" distB="0" distL="114300" distR="114300" simplePos="0" relativeHeight="251664384" behindDoc="0" locked="0" layoutInCell="1" allowOverlap="1" wp14:anchorId="4C502E2A" wp14:editId="3B07D1A8">
-              <wp:simplePos x="0" y="0"/>
-              <wp:positionH relativeFrom="column">
-                <wp:posOffset>-156151</wp:posOffset>
-              </wp:positionH>
-              <wp:positionV relativeFrom="paragraph">
-                <wp:posOffset>-147246</wp:posOffset>
-              </wp:positionV>
-              <wp:extent cx="6251944" cy="116958"/>
-              <wp:effectExtent l="0" t="0" r="0" b="0"/>
-              <wp:wrapNone/>
-              <wp:docPr id="8" name="Imagen 5" descr="Descripción: C:\Archivos de programa\Microsoft Office\MEDIA\OFFICE12\Lines\BD21315_.gif"/>
-              <wp:cNvGraphicFramePr>
-                <a:graphicFrameLocks xmlns:a="http://schemas.openxmlformats.org/drawingml/2006/main" noChangeAspect="1"/>
-              </wp:cNvGraphicFramePr>
-              <a:graphic xmlns:a="http://schemas.openxmlformats.org/drawingml/2006/main">
-                <a:graphicData uri="http://schemas.openxmlformats.org/drawingml/2006/picture">
-                  <pic:pic xmlns:pic="http://schemas.openxmlformats.org/drawingml/2006/picture">
-                    <pic:nvPicPr>
-                      <pic:cNvPr id="0" name="Imagen 5" descr="Descripción: C:\Archivos de programa\Microsoft Office\MEDIA\OFFICE12\Lines\BD21315_.gif"/>
-                      <pic:cNvPicPr>
-                        <a:picLocks noChangeAspect="1" noChangeArrowheads="1"/>
-                      </pic:cNvPicPr>
-                    </pic:nvPicPr>
-                    <pic:blipFill>
-                      <a:blip r:embed="rId1">
-                        <a:extLst>
-                          <a:ext uri="{28A0092B-C50C-407E-A947-70E740481C1C}">
-                            <a14:useLocalDpi xmlns:a14="http://schemas.microsoft.com/office/drawing/2010/main" val="0"/>
-                          </a:ext>
-                        </a:extLst>
-                      </a:blip>
-                      <a:srcRect/>
-                      <a:stretch>
-                        <a:fillRect/>
-                      </a:stretch>
-                    </pic:blipFill>
-                    <pic:spPr bwMode="auto">
-                      <a:xfrm rot="10800000">
-                        <a:off x="0" y="0"/>
-                        <a:ext cx="6251944" cy="116958"/>
-                      </a:xfrm>
-                      <a:prstGeom prst="rect">
-                        <a:avLst/>
-                      </a:prstGeom>
-                      <a:noFill/>
-                      <a:ln>
-                        <a:noFill/>
-                      </a:ln>
-                    </pic:spPr>
-                  </pic:pic>
-                </a:graphicData>
-              </a:graphic>
-            </wp:anchor>
-          </w:drawing>
-        </w:r>
-        <w:r>
-          <w:tab/>
-        </w:r>
-        <w:r>
-          <w:tab/>
-        </w:r>
-        <w:r>
-          <w:rPr>
-            <w:b/>
-          </w:rPr>
-          <w:fldChar w:fldCharType="begin"/>
-        </w:r>
-        <w:r>
-          <w:rPr>
-            <w:b/>
-          </w:rPr>
-          <w:instrText xml:space="preserve"> PAGE   \* MERGEFORMAT </w:instrText>
-        </w:r>
-        <w:r>
-          <w:rPr>
-            <w:b/>
-          </w:rPr>
-          <w:fldChar w:fldCharType="separate"/>
-        </w:r>
-        <w:r>
-          <w:rPr>
-            <w:b/>
-            <w:noProof/>
-          </w:rPr>
-          <w:t>4</w:t>
-        </w:r>
-        <w:r>
-          <w:rPr>
-            <w:b/>
-          </w:rPr>
-          <w:fldChar w:fldCharType="end"/>
-        </w:r>
-      </w:p>
-    </w:sdtContent>
-  </w:sdt>
+  <w:p>
+    <w:pPr>
+      <w:pStyle w:val="Piedepgina"/>
+      <w:pBdr>
+        <w:top w:val="thinThickSmallGap" w:sz="24" w:space="1" w:color="622423" w:themeColor="accent2" w:themeShade="7F"/>
+      </w:pBdr>
+      <w:rPr>
+        <w:rFonts w:asciiTheme="majorHAnsi" w:eastAsiaTheme="majorEastAsia" w:hAnsiTheme="majorHAnsi" w:cstheme="majorBidi"/>
+        <w:b/>
+      </w:rPr>
+    </w:pPr>
+    <w:r>
+      <w:rPr>
+        <w:rFonts w:asciiTheme="majorHAnsi" w:eastAsiaTheme="majorEastAsia" w:hAnsiTheme="majorHAnsi" w:cstheme="majorBidi"/>
+        <w:b/>
+      </w:rPr>
+      <w:t>Gestion de Configuracion de SW</w:t>
+    </w:r>
+    <w:r>
+      <w:rPr>
+        <w:rFonts w:asciiTheme="majorHAnsi" w:eastAsiaTheme="majorEastAsia" w:hAnsiTheme="majorHAnsi" w:cstheme="majorBidi"/>
+        <w:b/>
+      </w:rPr>
+      <w:ptab w:relativeTo="margin" w:alignment="right" w:leader="none"/>
+    </w:r>
+    <w:r>
+      <w:rPr>
+        <w:rFonts w:asciiTheme="majorHAnsi" w:eastAsiaTheme="majorEastAsia" w:hAnsiTheme="majorHAnsi" w:cstheme="majorBidi"/>
+        <w:b/>
+        <w:lang w:val="es-ES"/>
+      </w:rPr>
+      <w:t xml:space="preserve">Página </w:t>
+    </w:r>
+    <w:r>
+      <w:rPr>
+        <w:rFonts w:eastAsiaTheme="minorEastAsia"/>
+        <w:b/>
+      </w:rPr>
+      <w:fldChar w:fldCharType="begin"/>
+    </w:r>
+    <w:r>
+      <w:rPr>
+        <w:b/>
+      </w:rPr>
+      <w:instrText>PAGE   \* MERGEFORMAT</w:instrText>
+    </w:r>
+    <w:r>
+      <w:rPr>
+        <w:rFonts w:eastAsiaTheme="minorEastAsia"/>
+        <w:b/>
+      </w:rPr>
+      <w:fldChar w:fldCharType="separate"/>
+    </w:r>
+    <w:r>
+      <w:rPr>
+        <w:rFonts w:asciiTheme="majorHAnsi" w:eastAsiaTheme="majorEastAsia" w:hAnsiTheme="majorHAnsi" w:cstheme="majorBidi"/>
+        <w:b/>
+        <w:noProof/>
+        <w:lang w:val="es-ES"/>
+      </w:rPr>
+      <w:t>4</w:t>
+    </w:r>
+    <w:r>
+      <w:rPr>
+        <w:rFonts w:asciiTheme="majorHAnsi" w:eastAsiaTheme="majorEastAsia" w:hAnsiTheme="majorHAnsi" w:cstheme="majorBidi"/>
+        <w:b/>
+      </w:rPr>
+      <w:fldChar w:fldCharType="end"/>
+    </w:r>
+  </w:p>
   <w:p>
     <w:pPr>
       <w:pStyle w:val="Piedepgina"/>
@@ -1438,6 +1389,50 @@
 
 <file path=word/header1.xml><?xml version="1.0" encoding="utf-8"?>
 <w:hdr xmlns:wpc="http://schemas.microsoft.com/office/word/2010/wordprocessingCanvas" xmlns:mc="http://schemas.openxmlformats.org/markup-compatibility/2006" xmlns:o="urn:schemas-microsoft-com:office:office" xmlns:r="http://schemas.openxmlformats.org/officeDocument/2006/relationships" xmlns:m="http://schemas.openxmlformats.org/officeDocument/2006/math" xmlns:v="urn:schemas-microsoft-com:vml" xmlns:wp14="http://schemas.microsoft.com/office/word/2010/wordprocessingDrawing" xmlns:wp="http://schemas.openxmlformats.org/drawingml/2006/wordprocessingDrawing" xmlns:w10="urn:schemas-microsoft-com:office:word" xmlns:w="http://schemas.openxmlformats.org/wordprocessingml/2006/main" xmlns:w14="http://schemas.microsoft.com/office/word/2010/wordml" xmlns:wpg="http://schemas.microsoft.com/office/word/2010/wordprocessingGroup" xmlns:wpi="http://schemas.microsoft.com/office/word/2010/wordprocessingInk" xmlns:wne="http://schemas.microsoft.com/office/word/2006/wordml" xmlns:wps="http://schemas.microsoft.com/office/word/2010/wordprocessingShape" mc:Ignorable="w14 wp14">
+  <w:sdt>
+    <w:sdtPr>
+      <w:rPr>
+        <w:rFonts w:ascii="Verdana" w:hAnsi="Verdana"/>
+        <w:b/>
+        <w:bCs/>
+        <w:sz w:val="20"/>
+        <w:szCs w:val="20"/>
+      </w:rPr>
+      <w:alias w:val="Título"/>
+      <w:id w:val="77738743"/>
+      <w:placeholder>
+        <w:docPart w:val="3B6DF74A77194A21B7DBD4CBE0310680"/>
+      </w:placeholder>
+      <w:dataBinding w:prefixMappings="xmlns:ns0='http://schemas.openxmlformats.org/package/2006/metadata/core-properties' xmlns:ns1='http://purl.org/dc/elements/1.1/'" w:xpath="/ns0:coreProperties[1]/ns1:title[1]" w:storeItemID="{6C3C8BC8-F283-45AE-878A-BAB7291924A1}"/>
+      <w:text/>
+    </w:sdtPr>
+    <w:sdtContent>
+      <w:p>
+        <w:pPr>
+          <w:pStyle w:val="Encabezado"/>
+          <w:pBdr>
+            <w:bottom w:val="thickThinSmallGap" w:sz="24" w:space="1" w:color="622423" w:themeColor="accent2" w:themeShade="7F"/>
+          </w:pBdr>
+          <w:jc w:val="center"/>
+          <w:rPr>
+            <w:rFonts w:asciiTheme="majorHAnsi" w:eastAsiaTheme="majorEastAsia" w:hAnsiTheme="majorHAnsi" w:cstheme="majorBidi"/>
+            <w:sz w:val="20"/>
+            <w:szCs w:val="20"/>
+          </w:rPr>
+        </w:pPr>
+        <w:r>
+          <w:rPr>
+            <w:rFonts w:ascii="Verdana" w:hAnsi="Verdana"/>
+            <w:b/>
+            <w:bCs/>
+            <w:sz w:val="20"/>
+            <w:szCs w:val="20"/>
+          </w:rPr>
+          <w:t>“Software para el Diseño y Evaluación de exámenes Educativos (GestorTest)”</w:t>
+        </w:r>
+      </w:p>
+    </w:sdtContent>
+  </w:sdt>
   <w:p>
     <w:pPr>
       <w:pStyle w:val="Encabezado"/>
@@ -1448,16 +1443,16 @@
         <w:lang w:val="es-ES" w:eastAsia="es-ES"/>
       </w:rPr>
       <w:drawing>
-        <wp:anchor distT="0" distB="0" distL="114300" distR="114300" simplePos="0" relativeHeight="251665408" behindDoc="0" locked="0" layoutInCell="1" allowOverlap="1" wp14:anchorId="33ED4EA2" wp14:editId="31EE7425">
+        <wp:anchor distT="0" distB="0" distL="114300" distR="114300" simplePos="0" relativeHeight="251666432" behindDoc="0" locked="0" layoutInCell="1" allowOverlap="1" wp14:anchorId="088DC4CA" wp14:editId="41C337F3">
           <wp:simplePos x="0" y="0"/>
           <wp:positionH relativeFrom="column">
-            <wp:posOffset>-158366</wp:posOffset>
+            <wp:posOffset>5798082</wp:posOffset>
           </wp:positionH>
           <wp:positionV relativeFrom="paragraph">
-            <wp:posOffset>-301359</wp:posOffset>
+            <wp:posOffset>-429821</wp:posOffset>
           </wp:positionV>
-          <wp:extent cx="555108" cy="414670"/>
-          <wp:effectExtent l="19050" t="0" r="0" b="0"/>
+          <wp:extent cx="552893" cy="510363"/>
+          <wp:effectExtent l="0" t="0" r="0" b="0"/>
           <wp:wrapNone/>
           <wp:docPr id="10" name="Imagen 1" descr="D:\FANNY\MATERIAS\SEM 1-2011\SOFTWARE\PROYECTO-SOFTWARE 1\ProyectSWI-GestorTest\Imagenes\LogoGestorTest.png"/>
           <wp:cNvGraphicFramePr>
@@ -1482,7 +1477,7 @@
                 <pic:spPr bwMode="auto">
                   <a:xfrm>
                     <a:off x="0" y="0"/>
-                    <a:ext cx="555108" cy="414670"/>
+                    <a:ext cx="555108" cy="512408"/>
                   </a:xfrm>
                   <a:prstGeom prst="rect">
                     <a:avLst/>
@@ -1498,127 +1493,9 @@
               </pic:pic>
             </a:graphicData>
           </a:graphic>
-        </wp:anchor>
-      </w:drawing>
-    </w:r>
-    <w:r>
-      <w:rPr>
-        <w:noProof/>
-        <w:lang w:eastAsia="es-AR"/>
-      </w:rPr>
-      <w:pict>
-        <v:shapetype id="_x0000_t202" coordsize="21600,21600" o:spt="202" path="m,l,21600r21600,l21600,xe">
-          <v:stroke joinstyle="miter"/>
-          <v:path gradientshapeok="t" o:connecttype="rect"/>
-        </v:shapetype>
-        <v:shape id="_x0000_s2049" type="#_x0000_t202" style="position:absolute;margin-left:30.25pt;margin-top:-9.5pt;width:445.9pt;height:19.25pt;z-index:251658239;mso-position-horizontal-relative:text;mso-position-vertical-relative:text;mso-width-relative:margin;mso-height-relative:margin" stroked="f">
-          <v:textbox style="mso-next-textbox:#_x0000_s2049">
-            <w:txbxContent>
-              <w:p>
-                <w:pPr>
-                  <w:rPr>
-                    <w:i/>
-                    <w:lang w:val="es-AR"/>
-                  </w:rPr>
-                </w:pPr>
-                <w:r>
-                  <w:rPr>
-                    <w:rFonts w:ascii="Verdana" w:hAnsi="Verdana"/>
-                    <w:b/>
-                    <w:bCs/>
-                    <w:sz w:val="22"/>
-                    <w:szCs w:val="22"/>
-                  </w:rPr>
-                  <w:t>“</w:t>
-                </w:r>
-                <w:r>
-                  <w:rPr>
-                    <w:i/>
-                    <w:lang w:val="es-AR"/>
-                  </w:rPr>
-                  <w:t>Software para el Diseño y Evaluación de exámenes Educativos (</w:t>
-                </w:r>
-                <w:proofErr w:type="spellStart"/>
-                <w:r>
-                  <w:rPr>
-                    <w:i/>
-                    <w:lang w:val="es-AR"/>
-                  </w:rPr>
-                  <w:t>GestorTest</w:t>
-                </w:r>
-                <w:proofErr w:type="spellEnd"/>
-                <w:r>
-                  <w:rPr>
-                    <w:i/>
-                    <w:lang w:val="es-AR"/>
-                  </w:rPr>
-                  <w:t>)”</w:t>
-                </w:r>
-              </w:p>
-            </w:txbxContent>
-          </v:textbox>
-        </v:shape>
-      </w:pict>
-    </w:r>
-    <w:r>
-      <w:rPr>
-        <w:noProof/>
-        <w:lang w:val="es-ES" w:eastAsia="es-ES"/>
-      </w:rPr>
-      <w:drawing>
-        <wp:anchor distT="0" distB="0" distL="114300" distR="114300" simplePos="0" relativeHeight="251661312" behindDoc="0" locked="0" layoutInCell="1" allowOverlap="1" wp14:anchorId="23EA7A5F" wp14:editId="75655A90">
-          <wp:simplePos x="0" y="0"/>
-          <wp:positionH relativeFrom="column">
-            <wp:posOffset>-284908</wp:posOffset>
-          </wp:positionH>
-          <wp:positionV relativeFrom="paragraph">
-            <wp:posOffset>103313</wp:posOffset>
-          </wp:positionV>
-          <wp:extent cx="6264792" cy="116958"/>
-          <wp:effectExtent l="19050" t="0" r="0" b="0"/>
-          <wp:wrapNone/>
-          <wp:docPr id="6" name="Imagen 5" descr="Descripción: C:\Archivos de programa\Microsoft Office\MEDIA\OFFICE12\Lines\BD21315_.gif"/>
-          <wp:cNvGraphicFramePr>
-            <a:graphicFrameLocks xmlns:a="http://schemas.openxmlformats.org/drawingml/2006/main" noChangeAspect="1"/>
-          </wp:cNvGraphicFramePr>
-          <a:graphic xmlns:a="http://schemas.openxmlformats.org/drawingml/2006/main">
-            <a:graphicData uri="http://schemas.openxmlformats.org/drawingml/2006/picture">
-              <pic:pic xmlns:pic="http://schemas.openxmlformats.org/drawingml/2006/picture">
-                <pic:nvPicPr>
-                  <pic:cNvPr id="0" name="Imagen 5" descr="Descripción: C:\Archivos de programa\Microsoft Office\MEDIA\OFFICE12\Lines\BD21315_.gif"/>
-                  <pic:cNvPicPr>
-                    <a:picLocks noChangeAspect="1" noChangeArrowheads="1"/>
-                  </pic:cNvPicPr>
-                </pic:nvPicPr>
-                <pic:blipFill>
-                  <a:blip r:embed="rId2">
-                    <a:extLst>
-                      <a:ext uri="{28A0092B-C50C-407E-A947-70E740481C1C}">
-                        <a14:useLocalDpi xmlns:a14="http://schemas.microsoft.com/office/drawing/2010/main" val="0"/>
-                      </a:ext>
-                    </a:extLst>
-                  </a:blip>
-                  <a:srcRect/>
-                  <a:stretch>
-                    <a:fillRect/>
-                  </a:stretch>
-                </pic:blipFill>
-                <pic:spPr bwMode="auto">
-                  <a:xfrm>
-                    <a:off x="0" y="0"/>
-                    <a:ext cx="6260980" cy="112143"/>
-                  </a:xfrm>
-                  <a:prstGeom prst="rect">
-                    <a:avLst/>
-                  </a:prstGeom>
-                  <a:noFill/>
-                  <a:ln>
-                    <a:noFill/>
-                  </a:ln>
-                </pic:spPr>
-              </pic:pic>
-            </a:graphicData>
-          </a:graphic>
+          <wp14:sizeRelV relativeFrom="margin">
+            <wp14:pctHeight>0</wp14:pctHeight>
+          </wp14:sizeRelV>
         </wp:anchor>
       </w:drawing>
     </w:r>
@@ -5409,6 +5286,560 @@
 </w:styles>
 </file>
 
+<file path=word/glossary/document.xml><?xml version="1.0" encoding="utf-8"?>
+<w:glossaryDocument xmlns:wpc="http://schemas.microsoft.com/office/word/2010/wordprocessingCanvas" xmlns:mc="http://schemas.openxmlformats.org/markup-compatibility/2006" xmlns:o="urn:schemas-microsoft-com:office:office" xmlns:r="http://schemas.openxmlformats.org/officeDocument/2006/relationships" xmlns:m="http://schemas.openxmlformats.org/officeDocument/2006/math" xmlns:v="urn:schemas-microsoft-com:vml" xmlns:wp14="http://schemas.microsoft.com/office/word/2010/wordprocessingDrawing" xmlns:wp="http://schemas.openxmlformats.org/drawingml/2006/wordprocessingDrawing" xmlns:w10="urn:schemas-microsoft-com:office:word" xmlns:w="http://schemas.openxmlformats.org/wordprocessingml/2006/main" xmlns:w14="http://schemas.microsoft.com/office/word/2010/wordml" xmlns:wpg="http://schemas.microsoft.com/office/word/2010/wordprocessingGroup" xmlns:wpi="http://schemas.microsoft.com/office/word/2010/wordprocessingInk" xmlns:wne="http://schemas.microsoft.com/office/word/2006/wordml" xmlns:wps="http://schemas.microsoft.com/office/word/2010/wordprocessingShape" mc:Ignorable="w14 wp14">
+  <w:docParts>
+    <w:docPart>
+      <w:docPartPr>
+        <w:name w:val="3B6DF74A77194A21B7DBD4CBE0310680"/>
+        <w:category>
+          <w:name w:val="General"/>
+          <w:gallery w:val="placeholder"/>
+        </w:category>
+        <w:types>
+          <w:type w:val="bbPlcHdr"/>
+        </w:types>
+        <w:behaviors>
+          <w:behavior w:val="content"/>
+        </w:behaviors>
+        <w:guid w:val="{B9660D9D-D09C-4AED-B8BC-DE9B4FD47056}"/>
+      </w:docPartPr>
+      <w:docPartBody>
+        <w:p>
+          <w:pPr>
+            <w:pStyle w:val="3B6DF74A77194A21B7DBD4CBE0310680"/>
+          </w:pPr>
+          <w:r>
+            <w:rPr>
+              <w:rFonts w:asciiTheme="majorHAnsi" w:eastAsiaTheme="majorEastAsia" w:hAnsiTheme="majorHAnsi" w:cstheme="majorBidi"/>
+              <w:sz w:val="32"/>
+              <w:szCs w:val="32"/>
+            </w:rPr>
+            <w:t>[Escriba el título del documento]</w:t>
+          </w:r>
+        </w:p>
+      </w:docPartBody>
+    </w:docPart>
+  </w:docParts>
+</w:glossaryDocument>
+</file>
+
+<file path=word/glossary/fontTable.xml><?xml version="1.0" encoding="utf-8"?>
+<w:fonts xmlns:mc="http://schemas.openxmlformats.org/markup-compatibility/2006" xmlns:r="http://schemas.openxmlformats.org/officeDocument/2006/relationships" xmlns:w="http://schemas.openxmlformats.org/wordprocessingml/2006/main" xmlns:w14="http://schemas.microsoft.com/office/word/2010/wordml" mc:Ignorable="w14">
+  <w:font w:name="Arial">
+    <w:panose1 w:val="020B0604020202020204"/>
+    <w:charset w:val="00"/>
+    <w:family w:val="swiss"/>
+    <w:pitch w:val="variable"/>
+    <w:sig w:usb0="E0002AFF" w:usb1="C0007843" w:usb2="00000009" w:usb3="00000000" w:csb0="000001FF" w:csb1="00000000"/>
+  </w:font>
+  <w:font w:name="Times New Roman">
+    <w:panose1 w:val="02020603050405020304"/>
+    <w:charset w:val="00"/>
+    <w:family w:val="roman"/>
+    <w:pitch w:val="variable"/>
+    <w:sig w:usb0="E0002AFF" w:usb1="C0007841" w:usb2="00000009" w:usb3="00000000" w:csb0="000001FF" w:csb1="00000000"/>
+  </w:font>
+  <w:font w:name="Courier New">
+    <w:panose1 w:val="02070309020205020404"/>
+    <w:charset w:val="00"/>
+    <w:family w:val="modern"/>
+    <w:pitch w:val="fixed"/>
+    <w:sig w:usb0="E0002AFF" w:usb1="C0007843" w:usb2="00000009" w:usb3="00000000" w:csb0="000001FF" w:csb1="00000000"/>
+  </w:font>
+  <w:font w:name="Wingdings">
+    <w:panose1 w:val="05000000000000000000"/>
+    <w:charset w:val="02"/>
+    <w:family w:val="auto"/>
+    <w:pitch w:val="variable"/>
+    <w:sig w:usb0="00000000" w:usb1="10000000" w:usb2="00000000" w:usb3="00000000" w:csb0="80000000" w:csb1="00000000"/>
+  </w:font>
+  <w:font w:name="Symbol">
+    <w:panose1 w:val="05050102010706020507"/>
+    <w:charset w:val="02"/>
+    <w:family w:val="roman"/>
+    <w:pitch w:val="variable"/>
+    <w:sig w:usb0="00000000" w:usb1="10000000" w:usb2="00000000" w:usb3="00000000" w:csb0="80000000" w:csb1="00000000"/>
+  </w:font>
+  <w:font w:name="Calibri">
+    <w:panose1 w:val="020F0502020204030204"/>
+    <w:charset w:val="00"/>
+    <w:family w:val="swiss"/>
+    <w:pitch w:val="variable"/>
+    <w:sig w:usb0="E10002FF" w:usb1="4000ACFF" w:usb2="00000009" w:usb3="00000000" w:csb0="0000019F" w:csb1="00000000"/>
+  </w:font>
+  <w:font w:name="Cambria">
+    <w:panose1 w:val="02040503050406030204"/>
+    <w:charset w:val="00"/>
+    <w:family w:val="roman"/>
+    <w:pitch w:val="variable"/>
+    <w:sig w:usb0="E00002FF" w:usb1="400004FF" w:usb2="00000000" w:usb3="00000000" w:csb0="0000019F" w:csb1="00000000"/>
+  </w:font>
+  <w:font w:name="Tahoma">
+    <w:panose1 w:val="020B0604030504040204"/>
+    <w:charset w:val="00"/>
+    <w:family w:val="swiss"/>
+    <w:pitch w:val="variable"/>
+    <w:sig w:usb0="E1002EFF" w:usb1="C000605B" w:usb2="00000029" w:usb3="00000000" w:csb0="000101FF" w:csb1="00000000"/>
+  </w:font>
+  <w:font w:name="AR JULIAN">
+    <w:altName w:val="Times New Roman"/>
+    <w:charset w:val="00"/>
+    <w:family w:val="auto"/>
+    <w:pitch w:val="variable"/>
+    <w:sig w:usb0="00000003" w:usb1="0000000A" w:usb2="00000000" w:usb3="00000000" w:csb0="00000001" w:csb1="00000000"/>
+  </w:font>
+  <w:font w:name="Verdana">
+    <w:panose1 w:val="020B0604030504040204"/>
+    <w:charset w:val="00"/>
+    <w:family w:val="swiss"/>
+    <w:pitch w:val="variable"/>
+    <w:sig w:usb0="A10006FF" w:usb1="4000205B" w:usb2="00000010" w:usb3="00000000" w:csb0="0000019F" w:csb1="00000000"/>
+  </w:font>
+</w:fonts>
+</file>
+
+<file path=word/glossary/settings.xml><?xml version="1.0" encoding="utf-8"?>
+<w:settings xmlns:mc="http://schemas.openxmlformats.org/markup-compatibility/2006" xmlns:o="urn:schemas-microsoft-com:office:office" xmlns:r="http://schemas.openxmlformats.org/officeDocument/2006/relationships" xmlns:m="http://schemas.openxmlformats.org/officeDocument/2006/math" xmlns:v="urn:schemas-microsoft-com:vml" xmlns:w10="urn:schemas-microsoft-com:office:word" xmlns:w="http://schemas.openxmlformats.org/wordprocessingml/2006/main" xmlns:w14="http://schemas.microsoft.com/office/word/2010/wordml" xmlns:sl="http://schemas.openxmlformats.org/schemaLibrary/2006/main" mc:Ignorable="w14">
+  <w:view w:val="normal"/>
+  <w:defaultTabStop w:val="708"/>
+  <w:hyphenationZone w:val="425"/>
+  <w:characterSpacingControl w:val="doNotCompress"/>
+  <w:compat>
+    <w:useFELayout/>
+    <w:compatSetting w:name="compatibilityMode" w:uri="http://schemas.microsoft.com/office/word" w:val="14"/>
+    <w:compatSetting w:name="overrideTableStyleFontSizeAndJustification" w:uri="http://schemas.microsoft.com/office/word" w:val="1"/>
+    <w:compatSetting w:name="enableOpenTypeFeatures" w:uri="http://schemas.microsoft.com/office/word" w:val="1"/>
+    <w:compatSetting w:name="doNotFlipMirrorIndents" w:uri="http://schemas.microsoft.com/office/word" w:val="1"/>
+  </w:compat>
+  <w:rsids>
+    <w:rsidRoot w:val="00F2243B"/>
+    <w:rsid w:val="007A5637"/>
+    <w:rsid w:val="00F2243B"/>
+  </w:rsids>
+  <m:mathPr>
+    <m:mathFont m:val="Cambria Math"/>
+    <m:brkBin m:val="before"/>
+    <m:brkBinSub m:val="--"/>
+    <m:smallFrac m:val="0"/>
+    <m:dispDef/>
+    <m:lMargin m:val="0"/>
+    <m:rMargin m:val="0"/>
+    <m:defJc m:val="centerGroup"/>
+    <m:wrapIndent m:val="1440"/>
+    <m:intLim m:val="subSup"/>
+    <m:naryLim m:val="undOvr"/>
+  </m:mathPr>
+  <w:themeFontLang w:val="es-ES"/>
+  <w:clrSchemeMapping w:bg1="light1" w:t1="dark1" w:bg2="light2" w:t2="dark2" w:accent1="accent1" w:accent2="accent2" w:accent3="accent3" w:accent4="accent4" w:accent5="accent5" w:accent6="accent6" w:hyperlink="hyperlink" w:followedHyperlink="followedHyperlink"/>
+  <w:decimalSymbol w:val=","/>
+  <w:listSeparator w:val=";"/>
+</w:settings>
+</file>
+
+<file path=word/glossary/styles.xml><?xml version="1.0" encoding="utf-8"?>
+<w:styles xmlns:mc="http://schemas.openxmlformats.org/markup-compatibility/2006" xmlns:r="http://schemas.openxmlformats.org/officeDocument/2006/relationships" xmlns:w="http://schemas.openxmlformats.org/wordprocessingml/2006/main" xmlns:w14="http://schemas.microsoft.com/office/word/2010/wordml" mc:Ignorable="w14">
+  <w:docDefaults>
+    <w:rPrDefault>
+      <w:rPr>
+        <w:rFonts w:asciiTheme="minorHAnsi" w:eastAsiaTheme="minorEastAsia" w:hAnsiTheme="minorHAnsi" w:cstheme="minorBidi"/>
+        <w:sz w:val="22"/>
+        <w:szCs w:val="22"/>
+        <w:lang w:val="es-ES" w:eastAsia="es-ES" w:bidi="ar-SA"/>
+      </w:rPr>
+    </w:rPrDefault>
+    <w:pPrDefault>
+      <w:pPr>
+        <w:spacing w:after="200" w:line="276" w:lineRule="auto"/>
+      </w:pPr>
+    </w:pPrDefault>
+  </w:docDefaults>
+  <w:latentStyles w:defLockedState="0" w:defUIPriority="99" w:defSemiHidden="1" w:defUnhideWhenUsed="1" w:defQFormat="0" w:count="267">
+    <w:lsdException w:name="Normal" w:semiHidden="0" w:uiPriority="0" w:unhideWhenUsed="0" w:qFormat="1"/>
+    <w:lsdException w:name="heading 1" w:semiHidden="0" w:uiPriority="9" w:unhideWhenUsed="0" w:qFormat="1"/>
+    <w:lsdException w:name="heading 2" w:uiPriority="9" w:qFormat="1"/>
+    <w:lsdException w:name="heading 3" w:uiPriority="9" w:qFormat="1"/>
+    <w:lsdException w:name="heading 4" w:uiPriority="9" w:qFormat="1"/>
+    <w:lsdException w:name="heading 5" w:uiPriority="9" w:qFormat="1"/>
+    <w:lsdException w:name="heading 6" w:uiPriority="9" w:qFormat="1"/>
+    <w:lsdException w:name="heading 7" w:uiPriority="9" w:qFormat="1"/>
+    <w:lsdException w:name="heading 8" w:uiPriority="9" w:qFormat="1"/>
+    <w:lsdException w:name="heading 9" w:uiPriority="9" w:qFormat="1"/>
+    <w:lsdException w:name="toc 1" w:uiPriority="39"/>
+    <w:lsdException w:name="toc 2" w:uiPriority="39"/>
+    <w:lsdException w:name="toc 3" w:uiPriority="39"/>
+    <w:lsdException w:name="toc 4" w:uiPriority="39"/>
+    <w:lsdException w:name="toc 5" w:uiPriority="39"/>
+    <w:lsdException w:name="toc 6" w:uiPriority="39"/>
+    <w:lsdException w:name="toc 7" w:uiPriority="39"/>
+    <w:lsdException w:name="toc 8" w:uiPriority="39"/>
+    <w:lsdException w:name="toc 9" w:uiPriority="39"/>
+    <w:lsdException w:name="caption" w:uiPriority="35" w:qFormat="1"/>
+    <w:lsdException w:name="Title" w:semiHidden="0" w:uiPriority="10" w:unhideWhenUsed="0" w:qFormat="1"/>
+    <w:lsdException w:name="Default Paragraph Font" w:uiPriority="1"/>
+    <w:lsdException w:name="Subtitle" w:semiHidden="0" w:uiPriority="11" w:unhideWhenUsed="0" w:qFormat="1"/>
+    <w:lsdException w:name="Strong" w:semiHidden="0" w:uiPriority="22" w:unhideWhenUsed="0" w:qFormat="1"/>
+    <w:lsdException w:name="Emphasis" w:semiHidden="0" w:uiPriority="20" w:unhideWhenUsed="0" w:qFormat="1"/>
+    <w:lsdException w:name="Table Grid" w:semiHidden="0" w:uiPriority="59" w:unhideWhenUsed="0"/>
+    <w:lsdException w:name="Placeholder Text" w:unhideWhenUsed="0"/>
+    <w:lsdException w:name="No Spacing" w:semiHidden="0" w:uiPriority="1" w:unhideWhenUsed="0" w:qFormat="1"/>
+    <w:lsdException w:name="Light Shading" w:semiHidden="0" w:uiPriority="60" w:unhideWhenUsed="0"/>
+    <w:lsdException w:name="Light List" w:semiHidden="0" w:uiPriority="61" w:unhideWhenUsed="0"/>
+    <w:lsdException w:name="Light Grid" w:semiHidden="0" w:uiPriority="62" w:unhideWhenUsed="0"/>
+    <w:lsdException w:name="Medium Shading 1" w:semiHidden="0" w:uiPriority="63" w:unhideWhenUsed="0"/>
+    <w:lsdException w:name="Medium Shading 2" w:semiHidden="0" w:uiPriority="64" w:unhideWhenUsed="0"/>
+    <w:lsdException w:name="Medium List 1" w:semiHidden="0" w:uiPriority="65" w:unhideWhenUsed="0"/>
+    <w:lsdException w:name="Medium List 2" w:semiHidden="0" w:uiPriority="66" w:unhideWhenUsed="0"/>
+    <w:lsdException w:name="Medium Grid 1" w:semiHidden="0" w:uiPriority="67" w:unhideWhenUsed="0"/>
+    <w:lsdException w:name="Medium Grid 2" w:semiHidden="0" w:uiPriority="68" w:unhideWhenUsed="0"/>
+    <w:lsdException w:name="Medium Grid 3" w:semiHidden="0" w:uiPriority="69" w:unhideWhenUsed="0"/>
+    <w:lsdException w:name="Dark List" w:semiHidden="0" w:uiPriority="70" w:unhideWhenUsed="0"/>
+    <w:lsdException w:name="Colorful Shading" w:semiHidden="0" w:uiPriority="71" w:unhideWhenUsed="0"/>
+    <w:lsdException w:name="Colorful List" w:semiHidden="0" w:uiPriority="72" w:unhideWhenUsed="0"/>
+    <w:lsdException w:name="Colorful Grid" w:semiHidden="0" w:uiPriority="73" w:unhideWhenUsed="0"/>
+    <w:lsdException w:name="Light Shading Accent 1" w:semiHidden="0" w:uiPriority="60" w:unhideWhenUsed="0"/>
+    <w:lsdException w:name="Light List Accent 1" w:semiHidden="0" w:uiPriority="61" w:unhideWhenUsed="0"/>
+    <w:lsdException w:name="Light Grid Accent 1" w:semiHidden="0" w:uiPriority="62" w:unhideWhenUsed="0"/>
+    <w:lsdException w:name="Medium Shading 1 Accent 1" w:semiHidden="0" w:uiPriority="63" w:unhideWhenUsed="0"/>
+    <w:lsdException w:name="Medium Shading 2 Accent 1" w:semiHidden="0" w:uiPriority="64" w:unhideWhenUsed="0"/>
+    <w:lsdException w:name="Medium List 1 Accent 1" w:semiHidden="0" w:uiPriority="65" w:unhideWhenUsed="0"/>
+    <w:lsdException w:name="Revision" w:unhideWhenUsed="0"/>
+    <w:lsdException w:name="List Paragraph" w:semiHidden="0" w:uiPriority="34" w:unhideWhenUsed="0" w:qFormat="1"/>
+    <w:lsdException w:name="Quote" w:semiHidden="0" w:uiPriority="29" w:unhideWhenUsed="0" w:qFormat="1"/>
+    <w:lsdException w:name="Intense Quote" w:semiHidden="0" w:uiPriority="30" w:unhideWhenUsed="0" w:qFormat="1"/>
+    <w:lsdException w:name="Medium List 2 Accent 1" w:semiHidden="0" w:uiPriority="66" w:unhideWhenUsed="0"/>
+    <w:lsdException w:name="Medium Grid 1 Accent 1" w:semiHidden="0" w:uiPriority="67" w:unhideWhenUsed="0"/>
+    <w:lsdException w:name="Medium Grid 2 Accent 1" w:semiHidden="0" w:uiPriority="68" w:unhideWhenUsed="0"/>
+    <w:lsdException w:name="Medium Grid 3 Accent 1" w:semiHidden="0" w:uiPriority="69" w:unhideWhenUsed="0"/>
+    <w:lsdException w:name="Dark List Accent 1" w:semiHidden="0" w:uiPriority="70" w:unhideWhenUsed="0"/>
+    <w:lsdException w:name="Colorful Shading Accent 1" w:semiHidden="0" w:uiPriority="71" w:unhideWhenUsed="0"/>
+    <w:lsdException w:name="Colorful List Accent 1" w:semiHidden="0" w:uiPriority="72" w:unhideWhenUsed="0"/>
+    <w:lsdException w:name="Colorful Grid Accent 1" w:semiHidden="0" w:uiPriority="73" w:unhideWhenUsed="0"/>
+    <w:lsdException w:name="Light Shading Accent 2" w:semiHidden="0" w:uiPriority="60" w:unhideWhenUsed="0"/>
+    <w:lsdException w:name="Light List Accent 2" w:semiHidden="0" w:uiPriority="61" w:unhideWhenUsed="0"/>
+    <w:lsdException w:name="Light Grid Accent 2" w:semiHidden="0" w:uiPriority="62" w:unhideWhenUsed="0"/>
+    <w:lsdException w:name="Medium Shading 1 Accent 2" w:semiHidden="0" w:uiPriority="63" w:unhideWhenUsed="0"/>
+    <w:lsdException w:name="Medium Shading 2 Accent 2" w:semiHidden="0" w:uiPriority="64" w:unhideWhenUsed="0"/>
+    <w:lsdException w:name="Medium List 1 Accent 2" w:semiHidden="0" w:uiPriority="65" w:unhideWhenUsed="0"/>
+    <w:lsdException w:name="Medium List 2 Accent 2" w:semiHidden="0" w:uiPriority="66" w:unhideWhenUsed="0"/>
+    <w:lsdException w:name="Medium Grid 1 Accent 2" w:semiHidden="0" w:uiPriority="67" w:unhideWhenUsed="0"/>
+    <w:lsdException w:name="Medium Grid 2 Accent 2" w:semiHidden="0" w:uiPriority="68" w:unhideWhenUsed="0"/>
+    <w:lsdException w:name="Medium Grid 3 Accent 2" w:semiHidden="0" w:uiPriority="69" w:unhideWhenUsed="0"/>
+    <w:lsdException w:name="Dark List Accent 2" w:semiHidden="0" w:uiPriority="70" w:unhideWhenUsed="0"/>
+    <w:lsdException w:name="Colorful Shading Accent 2" w:semiHidden="0" w:uiPriority="71" w:unhideWhenUsed="0"/>
+    <w:lsdException w:name="Colorful List Accent 2" w:semiHidden="0" w:uiPriority="72" w:unhideWhenUsed="0"/>
+    <w:lsdException w:name="Colorful Grid Accent 2" w:semiHidden="0" w:uiPriority="73" w:unhideWhenUsed="0"/>
+    <w:lsdException w:name="Light Shading Accent 3" w:semiHidden="0" w:uiPriority="60" w:unhideWhenUsed="0"/>
+    <w:lsdException w:name="Light List Accent 3" w:semiHidden="0" w:uiPriority="61" w:unhideWhenUsed="0"/>
+    <w:lsdException w:name="Light Grid Accent 3" w:semiHidden="0" w:uiPriority="62" w:unhideWhenUsed="0"/>
+    <w:lsdException w:name="Medium Shading 1 Accent 3" w:semiHidden="0" w:uiPriority="63" w:unhideWhenUsed="0"/>
+    <w:lsdException w:name="Medium Shading 2 Accent 3" w:semiHidden="0" w:uiPriority="64" w:unhideWhenUsed="0"/>
+    <w:lsdException w:name="Medium List 1 Accent 3" w:semiHidden="0" w:uiPriority="65" w:unhideWhenUsed="0"/>
+    <w:lsdException w:name="Medium List 2 Accent 3" w:semiHidden="0" w:uiPriority="66" w:unhideWhenUsed="0"/>
+    <w:lsdException w:name="Medium Grid 1 Accent 3" w:semiHidden="0" w:uiPriority="67" w:unhideWhenUsed="0"/>
+    <w:lsdException w:name="Medium Grid 2 Accent 3" w:semiHidden="0" w:uiPriority="68" w:unhideWhenUsed="0"/>
+    <w:lsdException w:name="Medium Grid 3 Accent 3" w:semiHidden="0" w:uiPriority="69" w:unhideWhenUsed="0"/>
+    <w:lsdException w:name="Dark List Accent 3" w:semiHidden="0" w:uiPriority="70" w:unhideWhenUsed="0"/>
+    <w:lsdException w:name="Colorful Shading Accent 3" w:semiHidden="0" w:uiPriority="71" w:unhideWhenUsed="0"/>
+    <w:lsdException w:name="Colorful List Accent 3" w:semiHidden="0" w:uiPriority="72" w:unhideWhenUsed="0"/>
+    <w:lsdException w:name="Colorful Grid Accent 3" w:semiHidden="0" w:uiPriority="73" w:unhideWhenUsed="0"/>
+    <w:lsdException w:name="Light Shading Accent 4" w:semiHidden="0" w:uiPriority="60" w:unhideWhenUsed="0"/>
+    <w:lsdException w:name="Light List Accent 4" w:semiHidden="0" w:uiPriority="61" w:unhideWhenUsed="0"/>
+    <w:lsdException w:name="Light Grid Accent 4" w:semiHidden="0" w:uiPriority="62" w:unhideWhenUsed="0"/>
+    <w:lsdException w:name="Medium Shading 1 Accent 4" w:semiHidden="0" w:uiPriority="63" w:unhideWhenUsed="0"/>
+    <w:lsdException w:name="Medium Shading 2 Accent 4" w:semiHidden="0" w:uiPriority="64" w:unhideWhenUsed="0"/>
+    <w:lsdException w:name="Medium List 1 Accent 4" w:semiHidden="0" w:uiPriority="65" w:unhideWhenUsed="0"/>
+    <w:lsdException w:name="Medium List 2 Accent 4" w:semiHidden="0" w:uiPriority="66" w:unhideWhenUsed="0"/>
+    <w:lsdException w:name="Medium Grid 1 Accent 4" w:semiHidden="0" w:uiPriority="67" w:unhideWhenUsed="0"/>
+    <w:lsdException w:name="Medium Grid 2 Accent 4" w:semiHidden="0" w:uiPriority="68" w:unhideWhenUsed="0"/>
+    <w:lsdException w:name="Medium Grid 3 Accent 4" w:semiHidden="0" w:uiPriority="69" w:unhideWhenUsed="0"/>
+    <w:lsdException w:name="Dark List Accent 4" w:semiHidden="0" w:uiPriority="70" w:unhideWhenUsed="0"/>
+    <w:lsdException w:name="Colorful Shading Accent 4" w:semiHidden="0" w:uiPriority="71" w:unhideWhenUsed="0"/>
+    <w:lsdException w:name="Colorful List Accent 4" w:semiHidden="0" w:uiPriority="72" w:unhideWhenUsed="0"/>
+    <w:lsdException w:name="Colorful Grid Accent 4" w:semiHidden="0" w:uiPriority="73" w:unhideWhenUsed="0"/>
+    <w:lsdException w:name="Light Shading Accent 5" w:semiHidden="0" w:uiPriority="60" w:unhideWhenUsed="0"/>
+    <w:lsdException w:name="Light List Accent 5" w:semiHidden="0" w:uiPriority="61" w:unhideWhenUsed="0"/>
+    <w:lsdException w:name="Light Grid Accent 5" w:semiHidden="0" w:uiPriority="62" w:unhideWhenUsed="0"/>
+    <w:lsdException w:name="Medium Shading 1 Accent 5" w:semiHidden="0" w:uiPriority="63" w:unhideWhenUsed="0"/>
+    <w:lsdException w:name="Medium Shading 2 Accent 5" w:semiHidden="0" w:uiPriority="64" w:unhideWhenUsed="0"/>
+    <w:lsdException w:name="Medium List 1 Accent 5" w:semiHidden="0" w:uiPriority="65" w:unhideWhenUsed="0"/>
+    <w:lsdException w:name="Medium List 2 Accent 5" w:semiHidden="0" w:uiPriority="66" w:unhideWhenUsed="0"/>
+    <w:lsdException w:name="Medium Grid 1 Accent 5" w:semiHidden="0" w:uiPriority="67" w:unhideWhenUsed="0"/>
+    <w:lsdException w:name="Medium Grid 2 Accent 5" w:semiHidden="0" w:uiPriority="68" w:unhideWhenUsed="0"/>
+    <w:lsdException w:name="Medium Grid 3 Accent 5" w:semiHidden="0" w:uiPriority="69" w:unhideWhenUsed="0"/>
+    <w:lsdException w:name="Dark List Accent 5" w:semiHidden="0" w:uiPriority="70" w:unhideWhenUsed="0"/>
+    <w:lsdException w:name="Colorful Shading Accent 5" w:semiHidden="0" w:uiPriority="71" w:unhideWhenUsed="0"/>
+    <w:lsdException w:name="Colorful List Accent 5" w:semiHidden="0" w:uiPriority="72" w:unhideWhenUsed="0"/>
+    <w:lsdException w:name="Colorful Grid Accent 5" w:semiHidden="0" w:uiPriority="73" w:unhideWhenUsed="0"/>
+    <w:lsdException w:name="Light Shading Accent 6" w:semiHidden="0" w:uiPriority="60" w:unhideWhenUsed="0"/>
+    <w:lsdException w:name="Light List Accent 6" w:semiHidden="0" w:uiPriority="61" w:unhideWhenUsed="0"/>
+    <w:lsdException w:name="Light Grid Accent 6" w:semiHidden="0" w:uiPriority="62" w:unhideWhenUsed="0"/>
+    <w:lsdException w:name="Medium Shading 1 Accent 6" w:semiHidden="0" w:uiPriority="63" w:unhideWhenUsed="0"/>
+    <w:lsdException w:name="Medium Shading 2 Accent 6" w:semiHidden="0" w:uiPriority="64" w:unhideWhenUsed="0"/>
+    <w:lsdException w:name="Medium List 1 Accent 6" w:semiHidden="0" w:uiPriority="65" w:unhideWhenUsed="0"/>
+    <w:lsdException w:name="Medium List 2 Accent 6" w:semiHidden="0" w:uiPriority="66" w:unhideWhenUsed="0"/>
+    <w:lsdException w:name="Medium Grid 1 Accent 6" w:semiHidden="0" w:uiPriority="67" w:unhideWhenUsed="0"/>
+    <w:lsdException w:name="Medium Grid 2 Accent 6" w:semiHidden="0" w:uiPriority="68" w:unhideWhenUsed="0"/>
+    <w:lsdException w:name="Medium Grid 3 Accent 6" w:semiHidden="0" w:uiPriority="69" w:unhideWhenUsed="0"/>
+    <w:lsdException w:name="Dark List Accent 6" w:semiHidden="0" w:uiPriority="70" w:unhideWhenUsed="0"/>
+    <w:lsdException w:name="Colorful Shading Accent 6" w:semiHidden="0" w:uiPriority="71" w:unhideWhenUsed="0"/>
+    <w:lsdException w:name="Colorful List Accent 6" w:semiHidden="0" w:uiPriority="72" w:unhideWhenUsed="0"/>
+    <w:lsdException w:name="Colorful Grid Accent 6" w:semiHidden="0" w:uiPriority="73" w:unhideWhenUsed="0"/>
+    <w:lsdException w:name="Subtle Emphasis" w:semiHidden="0" w:uiPriority="19" w:unhideWhenUsed="0" w:qFormat="1"/>
+    <w:lsdException w:name="Intense Emphasis" w:semiHidden="0" w:uiPriority="21" w:unhideWhenUsed="0" w:qFormat="1"/>
+    <w:lsdException w:name="Subtle Reference" w:semiHidden="0" w:uiPriority="31" w:unhideWhenUsed="0" w:qFormat="1"/>
+    <w:lsdException w:name="Intense Reference" w:semiHidden="0" w:uiPriority="32" w:unhideWhenUsed="0" w:qFormat="1"/>
+    <w:lsdException w:name="Book Title" w:semiHidden="0" w:uiPriority="33" w:unhideWhenUsed="0" w:qFormat="1"/>
+    <w:lsdException w:name="Bibliography" w:uiPriority="37"/>
+    <w:lsdException w:name="TOC Heading" w:uiPriority="39" w:qFormat="1"/>
+  </w:latentStyles>
+  <w:style w:type="paragraph" w:default="1" w:styleId="Normal">
+    <w:name w:val="Normal"/>
+    <w:qFormat/>
+  </w:style>
+  <w:style w:type="character" w:default="1" w:styleId="Fuentedeprrafopredeter">
+    <w:name w:val="Default Paragraph Font"/>
+    <w:uiPriority w:val="1"/>
+    <w:semiHidden/>
+    <w:unhideWhenUsed/>
+  </w:style>
+  <w:style w:type="table" w:default="1" w:styleId="Tablanormal">
+    <w:name w:val="Normal Table"/>
+    <w:uiPriority w:val="99"/>
+    <w:semiHidden/>
+    <w:unhideWhenUsed/>
+    <w:tblPr>
+      <w:tblInd w:w="0" w:type="dxa"/>
+      <w:tblCellMar>
+        <w:top w:w="0" w:type="dxa"/>
+        <w:left w:w="108" w:type="dxa"/>
+        <w:bottom w:w="0" w:type="dxa"/>
+        <w:right w:w="108" w:type="dxa"/>
+      </w:tblCellMar>
+    </w:tblPr>
+  </w:style>
+  <w:style w:type="numbering" w:default="1" w:styleId="Sinlista">
+    <w:name w:val="No List"/>
+    <w:uiPriority w:val="99"/>
+    <w:semiHidden/>
+    <w:unhideWhenUsed/>
+  </w:style>
+  <w:style w:type="paragraph" w:customStyle="1" w:styleId="3B6DF74A77194A21B7DBD4CBE0310680">
+    <w:name w:val="3B6DF74A77194A21B7DBD4CBE0310680"/>
+    <w:rsid w:val="00F2243B"/>
+  </w:style>
+  <w:style w:type="paragraph" w:customStyle="1" w:styleId="D2E7426148284D819C34A6651153419B">
+    <w:name w:val="D2E7426148284D819C34A6651153419B"/>
+    <w:rsid w:val="00F2243B"/>
+  </w:style>
+</w:styles>
+</file>
+
+<file path=word/glossary/stylesWithEffects.xml><?xml version="1.0" encoding="utf-8"?>
+<w:styles xmlns:wpc="http://schemas.microsoft.com/office/word/2010/wordprocessingCanvas" xmlns:mc="http://schemas.openxmlformats.org/markup-compatibility/2006" xmlns:o="urn:schemas-microsoft-com:office:office" xmlns:r="http://schemas.openxmlformats.org/officeDocument/2006/relationships" xmlns:m="http://schemas.openxmlformats.org/officeDocument/2006/math" xmlns:v="urn:schemas-microsoft-com:vml" xmlns:wp14="http://schemas.microsoft.com/office/word/2010/wordprocessingDrawing" xmlns:wp="http://schemas.openxmlformats.org/drawingml/2006/wordprocessingDrawing" xmlns:w10="urn:schemas-microsoft-com:office:word" xmlns:w="http://schemas.openxmlformats.org/wordprocessingml/2006/main" xmlns:w14="http://schemas.microsoft.com/office/word/2010/wordml" xmlns:wpg="http://schemas.microsoft.com/office/word/2010/wordprocessingGroup" xmlns:wpi="http://schemas.microsoft.com/office/word/2010/wordprocessingInk" xmlns:wne="http://schemas.microsoft.com/office/word/2006/wordml" xmlns:wps="http://schemas.microsoft.com/office/word/2010/wordprocessingShape" mc:Ignorable="w14 wp14">
+  <w:docDefaults>
+    <w:rPrDefault>
+      <w:rPr>
+        <w:rFonts w:asciiTheme="minorHAnsi" w:eastAsiaTheme="minorEastAsia" w:hAnsiTheme="minorHAnsi" w:cstheme="minorBidi"/>
+        <w:sz w:val="22"/>
+        <w:szCs w:val="22"/>
+        <w:lang w:val="es-ES" w:eastAsia="es-ES" w:bidi="ar-SA"/>
+      </w:rPr>
+    </w:rPrDefault>
+    <w:pPrDefault>
+      <w:pPr>
+        <w:spacing w:after="200" w:line="276" w:lineRule="auto"/>
+      </w:pPr>
+    </w:pPrDefault>
+  </w:docDefaults>
+  <w:latentStyles w:defLockedState="0" w:defUIPriority="99" w:defSemiHidden="1" w:defUnhideWhenUsed="1" w:defQFormat="0" w:count="267">
+    <w:lsdException w:name="Normal" w:semiHidden="0" w:uiPriority="0" w:unhideWhenUsed="0" w:qFormat="1"/>
+    <w:lsdException w:name="heading 1" w:semiHidden="0" w:uiPriority="9" w:unhideWhenUsed="0" w:qFormat="1"/>
+    <w:lsdException w:name="heading 2" w:uiPriority="9" w:qFormat="1"/>
+    <w:lsdException w:name="heading 3" w:uiPriority="9" w:qFormat="1"/>
+    <w:lsdException w:name="heading 4" w:uiPriority="9" w:qFormat="1"/>
+    <w:lsdException w:name="heading 5" w:uiPriority="9" w:qFormat="1"/>
+    <w:lsdException w:name="heading 6" w:uiPriority="9" w:qFormat="1"/>
+    <w:lsdException w:name="heading 7" w:uiPriority="9" w:qFormat="1"/>
+    <w:lsdException w:name="heading 8" w:uiPriority="9" w:qFormat="1"/>
+    <w:lsdException w:name="heading 9" w:uiPriority="9" w:qFormat="1"/>
+    <w:lsdException w:name="toc 1" w:uiPriority="39"/>
+    <w:lsdException w:name="toc 2" w:uiPriority="39"/>
+    <w:lsdException w:name="toc 3" w:uiPriority="39"/>
+    <w:lsdException w:name="toc 4" w:uiPriority="39"/>
+    <w:lsdException w:name="toc 5" w:uiPriority="39"/>
+    <w:lsdException w:name="toc 6" w:uiPriority="39"/>
+    <w:lsdException w:name="toc 7" w:uiPriority="39"/>
+    <w:lsdException w:name="toc 8" w:uiPriority="39"/>
+    <w:lsdException w:name="toc 9" w:uiPriority="39"/>
+    <w:lsdException w:name="caption" w:uiPriority="35" w:qFormat="1"/>
+    <w:lsdException w:name="Title" w:semiHidden="0" w:uiPriority="10" w:unhideWhenUsed="0" w:qFormat="1"/>
+    <w:lsdException w:name="Default Paragraph Font" w:uiPriority="1"/>
+    <w:lsdException w:name="Subtitle" w:semiHidden="0" w:uiPriority="11" w:unhideWhenUsed="0" w:qFormat="1"/>
+    <w:lsdException w:name="Strong" w:semiHidden="0" w:uiPriority="22" w:unhideWhenUsed="0" w:qFormat="1"/>
+    <w:lsdException w:name="Emphasis" w:semiHidden="0" w:uiPriority="20" w:unhideWhenUsed="0" w:qFormat="1"/>
+    <w:lsdException w:name="Table Grid" w:semiHidden="0" w:uiPriority="59" w:unhideWhenUsed="0"/>
+    <w:lsdException w:name="Placeholder Text" w:unhideWhenUsed="0"/>
+    <w:lsdException w:name="No Spacing" w:semiHidden="0" w:uiPriority="1" w:unhideWhenUsed="0" w:qFormat="1"/>
+    <w:lsdException w:name="Light Shading" w:semiHidden="0" w:uiPriority="60" w:unhideWhenUsed="0"/>
+    <w:lsdException w:name="Light List" w:semiHidden="0" w:uiPriority="61" w:unhideWhenUsed="0"/>
+    <w:lsdException w:name="Light Grid" w:semiHidden="0" w:uiPriority="62" w:unhideWhenUsed="0"/>
+    <w:lsdException w:name="Medium Shading 1" w:semiHidden="0" w:uiPriority="63" w:unhideWhenUsed="0"/>
+    <w:lsdException w:name="Medium Shading 2" w:semiHidden="0" w:uiPriority="64" w:unhideWhenUsed="0"/>
+    <w:lsdException w:name="Medium List 1" w:semiHidden="0" w:uiPriority="65" w:unhideWhenUsed="0"/>
+    <w:lsdException w:name="Medium List 2" w:semiHidden="0" w:uiPriority="66" w:unhideWhenUsed="0"/>
+    <w:lsdException w:name="Medium Grid 1" w:semiHidden="0" w:uiPriority="67" w:unhideWhenUsed="0"/>
+    <w:lsdException w:name="Medium Grid 2" w:semiHidden="0" w:uiPriority="68" w:unhideWhenUsed="0"/>
+    <w:lsdException w:name="Medium Grid 3" w:semiHidden="0" w:uiPriority="69" w:unhideWhenUsed="0"/>
+    <w:lsdException w:name="Dark List" w:semiHidden="0" w:uiPriority="70" w:unhideWhenUsed="0"/>
+    <w:lsdException w:name="Colorful Shading" w:semiHidden="0" w:uiPriority="71" w:unhideWhenUsed="0"/>
+    <w:lsdException w:name="Colorful List" w:semiHidden="0" w:uiPriority="72" w:unhideWhenUsed="0"/>
+    <w:lsdException w:name="Colorful Grid" w:semiHidden="0" w:uiPriority="73" w:unhideWhenUsed="0"/>
+    <w:lsdException w:name="Light Shading Accent 1" w:semiHidden="0" w:uiPriority="60" w:unhideWhenUsed="0"/>
+    <w:lsdException w:name="Light List Accent 1" w:semiHidden="0" w:uiPriority="61" w:unhideWhenUsed="0"/>
+    <w:lsdException w:name="Light Grid Accent 1" w:semiHidden="0" w:uiPriority="62" w:unhideWhenUsed="0"/>
+    <w:lsdException w:name="Medium Shading 1 Accent 1" w:semiHidden="0" w:uiPriority="63" w:unhideWhenUsed="0"/>
+    <w:lsdException w:name="Medium Shading 2 Accent 1" w:semiHidden="0" w:uiPriority="64" w:unhideWhenUsed="0"/>
+    <w:lsdException w:name="Medium List 1 Accent 1" w:semiHidden="0" w:uiPriority="65" w:unhideWhenUsed="0"/>
+    <w:lsdException w:name="Revision" w:unhideWhenUsed="0"/>
+    <w:lsdException w:name="List Paragraph" w:semiHidden="0" w:uiPriority="34" w:unhideWhenUsed="0" w:qFormat="1"/>
+    <w:lsdException w:name="Quote" w:semiHidden="0" w:uiPriority="29" w:unhideWhenUsed="0" w:qFormat="1"/>
+    <w:lsdException w:name="Intense Quote" w:semiHidden="0" w:uiPriority="30" w:unhideWhenUsed="0" w:qFormat="1"/>
+    <w:lsdException w:name="Medium List 2 Accent 1" w:semiHidden="0" w:uiPriority="66" w:unhideWhenUsed="0"/>
+    <w:lsdException w:name="Medium Grid 1 Accent 1" w:semiHidden="0" w:uiPriority="67" w:unhideWhenUsed="0"/>
+    <w:lsdException w:name="Medium Grid 2 Accent 1" w:semiHidden="0" w:uiPriority="68" w:unhideWhenUsed="0"/>
+    <w:lsdException w:name="Medium Grid 3 Accent 1" w:semiHidden="0" w:uiPriority="69" w:unhideWhenUsed="0"/>
+    <w:lsdException w:name="Dark List Accent 1" w:semiHidden="0" w:uiPriority="70" w:unhideWhenUsed="0"/>
+    <w:lsdException w:name="Colorful Shading Accent 1" w:semiHidden="0" w:uiPriority="71" w:unhideWhenUsed="0"/>
+    <w:lsdException w:name="Colorful List Accent 1" w:semiHidden="0" w:uiPriority="72" w:unhideWhenUsed="0"/>
+    <w:lsdException w:name="Colorful Grid Accent 1" w:semiHidden="0" w:uiPriority="73" w:unhideWhenUsed="0"/>
+    <w:lsdException w:name="Light Shading Accent 2" w:semiHidden="0" w:uiPriority="60" w:unhideWhenUsed="0"/>
+    <w:lsdException w:name="Light List Accent 2" w:semiHidden="0" w:uiPriority="61" w:unhideWhenUsed="0"/>
+    <w:lsdException w:name="Light Grid Accent 2" w:semiHidden="0" w:uiPriority="62" w:unhideWhenUsed="0"/>
+    <w:lsdException w:name="Medium Shading 1 Accent 2" w:semiHidden="0" w:uiPriority="63" w:unhideWhenUsed="0"/>
+    <w:lsdException w:name="Medium Shading 2 Accent 2" w:semiHidden="0" w:uiPriority="64" w:unhideWhenUsed="0"/>
+    <w:lsdException w:name="Medium List 1 Accent 2" w:semiHidden="0" w:uiPriority="65" w:unhideWhenUsed="0"/>
+    <w:lsdException w:name="Medium List 2 Accent 2" w:semiHidden="0" w:uiPriority="66" w:unhideWhenUsed="0"/>
+    <w:lsdException w:name="Medium Grid 1 Accent 2" w:semiHidden="0" w:uiPriority="67" w:unhideWhenUsed="0"/>
+    <w:lsdException w:name="Medium Grid 2 Accent 2" w:semiHidden="0" w:uiPriority="68" w:unhideWhenUsed="0"/>
+    <w:lsdException w:name="Medium Grid 3 Accent 2" w:semiHidden="0" w:uiPriority="69" w:unhideWhenUsed="0"/>
+    <w:lsdException w:name="Dark List Accent 2" w:semiHidden="0" w:uiPriority="70" w:unhideWhenUsed="0"/>
+    <w:lsdException w:name="Colorful Shading Accent 2" w:semiHidden="0" w:uiPriority="71" w:unhideWhenUsed="0"/>
+    <w:lsdException w:name="Colorful List Accent 2" w:semiHidden="0" w:uiPriority="72" w:unhideWhenUsed="0"/>
+    <w:lsdException w:name="Colorful Grid Accent 2" w:semiHidden="0" w:uiPriority="73" w:unhideWhenUsed="0"/>
+    <w:lsdException w:name="Light Shading Accent 3" w:semiHidden="0" w:uiPriority="60" w:unhideWhenUsed="0"/>
+    <w:lsdException w:name="Light List Accent 3" w:semiHidden="0" w:uiPriority="61" w:unhideWhenUsed="0"/>
+    <w:lsdException w:name="Light Grid Accent 3" w:semiHidden="0" w:uiPriority="62" w:unhideWhenUsed="0"/>
+    <w:lsdException w:name="Medium Shading 1 Accent 3" w:semiHidden="0" w:uiPriority="63" w:unhideWhenUsed="0"/>
+    <w:lsdException w:name="Medium Shading 2 Accent 3" w:semiHidden="0" w:uiPriority="64" w:unhideWhenUsed="0"/>
+    <w:lsdException w:name="Medium List 1 Accent 3" w:semiHidden="0" w:uiPriority="65" w:unhideWhenUsed="0"/>
+    <w:lsdException w:name="Medium List 2 Accent 3" w:semiHidden="0" w:uiPriority="66" w:unhideWhenUsed="0"/>
+    <w:lsdException w:name="Medium Grid 1 Accent 3" w:semiHidden="0" w:uiPriority="67" w:unhideWhenUsed="0"/>
+    <w:lsdException w:name="Medium Grid 2 Accent 3" w:semiHidden="0" w:uiPriority="68" w:unhideWhenUsed="0"/>
+    <w:lsdException w:name="Medium Grid 3 Accent 3" w:semiHidden="0" w:uiPriority="69" w:unhideWhenUsed="0"/>
+    <w:lsdException w:name="Dark List Accent 3" w:semiHidden="0" w:uiPriority="70" w:unhideWhenUsed="0"/>
+    <w:lsdException w:name="Colorful Shading Accent 3" w:semiHidden="0" w:uiPriority="71" w:unhideWhenUsed="0"/>
+    <w:lsdException w:name="Colorful List Accent 3" w:semiHidden="0" w:uiPriority="72" w:unhideWhenUsed="0"/>
+    <w:lsdException w:name="Colorful Grid Accent 3" w:semiHidden="0" w:uiPriority="73" w:unhideWhenUsed="0"/>
+    <w:lsdException w:name="Light Shading Accent 4" w:semiHidden="0" w:uiPriority="60" w:unhideWhenUsed="0"/>
+    <w:lsdException w:name="Light List Accent 4" w:semiHidden="0" w:uiPriority="61" w:unhideWhenUsed="0"/>
+    <w:lsdException w:name="Light Grid Accent 4" w:semiHidden="0" w:uiPriority="62" w:unhideWhenUsed="0"/>
+    <w:lsdException w:name="Medium Shading 1 Accent 4" w:semiHidden="0" w:uiPriority="63" w:unhideWhenUsed="0"/>
+    <w:lsdException w:name="Medium Shading 2 Accent 4" w:semiHidden="0" w:uiPriority="64" w:unhideWhenUsed="0"/>
+    <w:lsdException w:name="Medium List 1 Accent 4" w:semiHidden="0" w:uiPriority="65" w:unhideWhenUsed="0"/>
+    <w:lsdException w:name="Medium List 2 Accent 4" w:semiHidden="0" w:uiPriority="66" w:unhideWhenUsed="0"/>
+    <w:lsdException w:name="Medium Grid 1 Accent 4" w:semiHidden="0" w:uiPriority="67" w:unhideWhenUsed="0"/>
+    <w:lsdException w:name="Medium Grid 2 Accent 4" w:semiHidden="0" w:uiPriority="68" w:unhideWhenUsed="0"/>
+    <w:lsdException w:name="Medium Grid 3 Accent 4" w:semiHidden="0" w:uiPriority="69" w:unhideWhenUsed="0"/>
+    <w:lsdException w:name="Dark List Accent 4" w:semiHidden="0" w:uiPriority="70" w:unhideWhenUsed="0"/>
+    <w:lsdException w:name="Colorful Shading Accent 4" w:semiHidden="0" w:uiPriority="71" w:unhideWhenUsed="0"/>
+    <w:lsdException w:name="Colorful List Accent 4" w:semiHidden="0" w:uiPriority="72" w:unhideWhenUsed="0"/>
+    <w:lsdException w:name="Colorful Grid Accent 4" w:semiHidden="0" w:uiPriority="73" w:unhideWhenUsed="0"/>
+    <w:lsdException w:name="Light Shading Accent 5" w:semiHidden="0" w:uiPriority="60" w:unhideWhenUsed="0"/>
+    <w:lsdException w:name="Light List Accent 5" w:semiHidden="0" w:uiPriority="61" w:unhideWhenUsed="0"/>
+    <w:lsdException w:name="Light Grid Accent 5" w:semiHidden="0" w:uiPriority="62" w:unhideWhenUsed="0"/>
+    <w:lsdException w:name="Medium Shading 1 Accent 5" w:semiHidden="0" w:uiPriority="63" w:unhideWhenUsed="0"/>
+    <w:lsdException w:name="Medium Shading 2 Accent 5" w:semiHidden="0" w:uiPriority="64" w:unhideWhenUsed="0"/>
+    <w:lsdException w:name="Medium List 1 Accent 5" w:semiHidden="0" w:uiPriority="65" w:unhideWhenUsed="0"/>
+    <w:lsdException w:name="Medium List 2 Accent 5" w:semiHidden="0" w:uiPriority="66" w:unhideWhenUsed="0"/>
+    <w:lsdException w:name="Medium Grid 1 Accent 5" w:semiHidden="0" w:uiPriority="67" w:unhideWhenUsed="0"/>
+    <w:lsdException w:name="Medium Grid 2 Accent 5" w:semiHidden="0" w:uiPriority="68" w:unhideWhenUsed="0"/>
+    <w:lsdException w:name="Medium Grid 3 Accent 5" w:semiHidden="0" w:uiPriority="69" w:unhideWhenUsed="0"/>
+    <w:lsdException w:name="Dark List Accent 5" w:semiHidden="0" w:uiPriority="70" w:unhideWhenUsed="0"/>
+    <w:lsdException w:name="Colorful Shading Accent 5" w:semiHidden="0" w:uiPriority="71" w:unhideWhenUsed="0"/>
+    <w:lsdException w:name="Colorful List Accent 5" w:semiHidden="0" w:uiPriority="72" w:unhideWhenUsed="0"/>
+    <w:lsdException w:name="Colorful Grid Accent 5" w:semiHidden="0" w:uiPriority="73" w:unhideWhenUsed="0"/>
+    <w:lsdException w:name="Light Shading Accent 6" w:semiHidden="0" w:uiPriority="60" w:unhideWhenUsed="0"/>
+    <w:lsdException w:name="Light List Accent 6" w:semiHidden="0" w:uiPriority="61" w:unhideWhenUsed="0"/>
+    <w:lsdException w:name="Light Grid Accent 6" w:semiHidden="0" w:uiPriority="62" w:unhideWhenUsed="0"/>
+    <w:lsdException w:name="Medium Shading 1 Accent 6" w:semiHidden="0" w:uiPriority="63" w:unhideWhenUsed="0"/>
+    <w:lsdException w:name="Medium Shading 2 Accent 6" w:semiHidden="0" w:uiPriority="64" w:unhideWhenUsed="0"/>
+    <w:lsdException w:name="Medium List 1 Accent 6" w:semiHidden="0" w:uiPriority="65" w:unhideWhenUsed="0"/>
+    <w:lsdException w:name="Medium List 2 Accent 6" w:semiHidden="0" w:uiPriority="66" w:unhideWhenUsed="0"/>
+    <w:lsdException w:name="Medium Grid 1 Accent 6" w:semiHidden="0" w:uiPriority="67" w:unhideWhenUsed="0"/>
+    <w:lsdException w:name="Medium Grid 2 Accent 6" w:semiHidden="0" w:uiPriority="68" w:unhideWhenUsed="0"/>
+    <w:lsdException w:name="Medium Grid 3 Accent 6" w:semiHidden="0" w:uiPriority="69" w:unhideWhenUsed="0"/>
+    <w:lsdException w:name="Dark List Accent 6" w:semiHidden="0" w:uiPriority="70" w:unhideWhenUsed="0"/>
+    <w:lsdException w:name="Colorful Shading Accent 6" w:semiHidden="0" w:uiPriority="71" w:unhideWhenUsed="0"/>
+    <w:lsdException w:name="Colorful List Accent 6" w:semiHidden="0" w:uiPriority="72" w:unhideWhenUsed="0"/>
+    <w:lsdException w:name="Colorful Grid Accent 6" w:semiHidden="0" w:uiPriority="73" w:unhideWhenUsed="0"/>
+    <w:lsdException w:name="Subtle Emphasis" w:semiHidden="0" w:uiPriority="19" w:unhideWhenUsed="0" w:qFormat="1"/>
+    <w:lsdException w:name="Intense Emphasis" w:semiHidden="0" w:uiPriority="21" w:unhideWhenUsed="0" w:qFormat="1"/>
+    <w:lsdException w:name="Subtle Reference" w:semiHidden="0" w:uiPriority="31" w:unhideWhenUsed="0" w:qFormat="1"/>
+    <w:lsdException w:name="Intense Reference" w:semiHidden="0" w:uiPriority="32" w:unhideWhenUsed="0" w:qFormat="1"/>
+    <w:lsdException w:name="Book Title" w:semiHidden="0" w:uiPriority="33" w:unhideWhenUsed="0" w:qFormat="1"/>
+    <w:lsdException w:name="Bibliography" w:uiPriority="37"/>
+    <w:lsdException w:name="TOC Heading" w:uiPriority="39" w:qFormat="1"/>
+  </w:latentStyles>
+  <w:style w:type="paragraph" w:default="1" w:styleId="Normal">
+    <w:name w:val="Normal"/>
+    <w:qFormat/>
+  </w:style>
+  <w:style w:type="character" w:default="1" w:styleId="Fuentedeprrafopredeter">
+    <w:name w:val="Default Paragraph Font"/>
+    <w:uiPriority w:val="1"/>
+    <w:semiHidden/>
+    <w:unhideWhenUsed/>
+  </w:style>
+  <w:style w:type="table" w:default="1" w:styleId="Tablanormal">
+    <w:name w:val="Normal Table"/>
+    <w:uiPriority w:val="99"/>
+    <w:semiHidden/>
+    <w:unhideWhenUsed/>
+    <w:tblPr>
+      <w:tblInd w:w="0" w:type="dxa"/>
+      <w:tblCellMar>
+        <w:top w:w="0" w:type="dxa"/>
+        <w:left w:w="108" w:type="dxa"/>
+        <w:bottom w:w="0" w:type="dxa"/>
+        <w:right w:w="108" w:type="dxa"/>
+      </w:tblCellMar>
+    </w:tblPr>
+  </w:style>
+  <w:style w:type="numbering" w:default="1" w:styleId="Sinlista">
+    <w:name w:val="No List"/>
+    <w:uiPriority w:val="99"/>
+    <w:semiHidden/>
+    <w:unhideWhenUsed/>
+  </w:style>
+  <w:style w:type="paragraph" w:customStyle="1" w:styleId="3B6DF74A77194A21B7DBD4CBE0310680">
+    <w:name w:val="3B6DF74A77194A21B7DBD4CBE0310680"/>
+    <w:rsid w:val="00F2243B"/>
+  </w:style>
+  <w:style w:type="paragraph" w:customStyle="1" w:styleId="D2E7426148284D819C34A6651153419B">
+    <w:name w:val="D2E7426148284D819C34A6651153419B"/>
+    <w:rsid w:val="00F2243B"/>
+  </w:style>
+</w:styles>
+</file>
+
+<file path=word/glossary/webSettings.xml><?xml version="1.0" encoding="utf-8"?>
+<w:webSettings xmlns:mc="http://schemas.openxmlformats.org/markup-compatibility/2006" xmlns:r="http://schemas.openxmlformats.org/officeDocument/2006/relationships" xmlns:w="http://schemas.openxmlformats.org/wordprocessingml/2006/main" xmlns:w14="http://schemas.microsoft.com/office/word/2010/wordml" mc:Ignorable="w14">
+  <w:optimizeForBrowser/>
+  <w:allowPNG/>
+</w:webSettings>
+</file>
+
 <file path=word/theme/theme1.xml><?xml version="1.0" encoding="utf-8"?>
 <a:theme xmlns:a="http://schemas.openxmlformats.org/drawingml/2006/main" name="Tema de Office">
   <a:themeElements>
@@ -5697,7 +6128,7 @@
 </file>
 
 <file path=customXml/itemProps1.xml><?xml version="1.0" encoding="utf-8"?>
-<ds:datastoreItem xmlns:ds="http://schemas.openxmlformats.org/officeDocument/2006/customXml" ds:itemID="{EFA4A70A-34F7-49BD-834B-66A05D14C359}">
+<ds:datastoreItem xmlns:ds="http://schemas.openxmlformats.org/officeDocument/2006/customXml" ds:itemID="{B07C54AF-7AFA-44F4-BA7F-60D0D695817B}">
   <ds:schemaRefs>
     <ds:schemaRef ds:uri="http://schemas.openxmlformats.org/officeDocument/2006/bibliography"/>
   </ds:schemaRefs>

</xml_diff>